<commit_message>
whats required and why
</commit_message>
<xml_diff>
--- a/Async-Rust.docx
+++ b/Async-Rust.docx
@@ -95,6 +95,62 @@
       </w:pPr>
       <w:r>
         <w:t>Afterward on, web servers came into play and required to be able to hold millions of associations whereas performing I/O errands. To be able to do this in a non-blocking way, we will either utilize strings on the kernel level, or execute our claim way of taking care of strings and events.</w:t>
+      </w:r>
+    </w:p>
+    <w:p>
+      <w:pPr>
+        <w:rPr>
+          <w:b/>
+          <w:sz w:val="24"/>
+          <w:szCs w:val="24"/>
+        </w:rPr>
+      </w:pPr>
+      <w:r>
+        <w:rPr>
+          <w:b/>
+          <w:sz w:val="24"/>
+          <w:szCs w:val="24"/>
+        </w:rPr>
+        <w:t>What's required and why</w:t>
+      </w:r>
+    </w:p>
+    <w:p>
+      <w:r>
+        <w:t xml:space="preserve">The kernel as of now has the concept executed (through strings and other concepts), in any case they are very "costly", which means there is just a limited sum of resources accessible and managing with this issue on OS level includes </w:t>
+      </w:r>
+      <w:proofErr w:type="spellStart"/>
+      <w:proofErr w:type="gramStart"/>
+      <w:r>
+        <w:t>a</w:t>
+      </w:r>
+      <w:proofErr w:type="spellEnd"/>
+      <w:proofErr w:type="gramEnd"/>
+      <w:r>
+        <w:t xml:space="preserve"> entire modern level of complexity. </w:t>
+      </w:r>
+      <w:proofErr w:type="gramStart"/>
+      <w:r>
+        <w:t>Therefore</w:t>
+      </w:r>
+      <w:proofErr w:type="gramEnd"/>
+      <w:r>
+        <w:t xml:space="preserve"> it would be decent to handle our inner </w:t>
+      </w:r>
+      <w:proofErr w:type="spellStart"/>
+      <w:r>
+        <w:t>async</w:t>
+      </w:r>
+      <w:proofErr w:type="spellEnd"/>
+      <w:r>
+        <w:t xml:space="preserve"> stream on program level. We require a so called runtime, which can handle </w:t>
+      </w:r>
+      <w:proofErr w:type="spellStart"/>
+      <w:r>
+        <w:t>async</w:t>
+      </w:r>
+      <w:proofErr w:type="spellEnd"/>
+      <w:r>
+        <w:t xml:space="preserve"> code and is able to communicate to the bit.</w:t>
       </w:r>
     </w:p>
     <w:p>

</xml_diff>

<commit_message>
more update and workflow
</commit_message>
<xml_diff>
--- a/Async-Rust.docx
+++ b/Async-Rust.docx
@@ -288,6 +288,9 @@
       </w:pPr>
     </w:p>
     <w:p>
+      <w:r>
+        <w:t xml:space="preserve">       </w:t>
+      </w:r>
       <w:r>
         <w:rPr>
           <w:noProof/>
@@ -328,9 +331,259 @@
           </wp:inline>
         </w:drawing>
       </w:r>
+    </w:p>
+    <w:p/>
+    <w:p>
+      <w:pPr>
+        <w:pStyle w:val="ListParagraph"/>
+        <w:rPr>
+          <w:sz w:val="24"/>
+          <w:szCs w:val="24"/>
+        </w:rPr>
+      </w:pPr>
+      <w:r>
+        <w:rPr>
+          <w:sz w:val="24"/>
+          <w:szCs w:val="24"/>
+        </w:rPr>
+        <w:t xml:space="preserve">Rather than managing with Strings for example, an </w:t>
+      </w:r>
+      <w:proofErr w:type="spellStart"/>
+      <w:r>
+        <w:rPr>
+          <w:sz w:val="24"/>
+          <w:szCs w:val="24"/>
+        </w:rPr>
+        <w:t>async</w:t>
+      </w:r>
+      <w:proofErr w:type="spellEnd"/>
+      <w:r>
+        <w:rPr>
+          <w:sz w:val="24"/>
+          <w:szCs w:val="24"/>
+        </w:rPr>
+        <w:t xml:space="preserve"> sort has to have certain states (handling and done). The runtime can handle these types and set the state in them. A </w:t>
+      </w:r>
+      <w:r>
+        <w:rPr>
+          <w:sz w:val="24"/>
+          <w:szCs w:val="24"/>
+        </w:rPr>
+        <w:lastRenderedPageBreak/>
+        <w:t xml:space="preserve">short time later in your code you'll be able get to the esteem at </w:t>
+      </w:r>
+      <w:proofErr w:type="gramStart"/>
+      <w:r>
+        <w:rPr>
+          <w:sz w:val="24"/>
+          <w:szCs w:val="24"/>
+        </w:rPr>
+        <w:t>a</w:t>
+      </w:r>
+      <w:proofErr w:type="gramEnd"/>
+      <w:r>
+        <w:rPr>
+          <w:sz w:val="24"/>
+          <w:szCs w:val="24"/>
+        </w:rPr>
+        <w:t xml:space="preserve"> afterward point or hold up for them to be done before you proceed.</w:t>
+      </w:r>
+    </w:p>
+    <w:p>
+      <w:pPr>
+        <w:spacing w:before="72" w:after="120" w:line="274" w:lineRule="atLeast"/>
+        <w:outlineLvl w:val="1"/>
+        <w:rPr>
+          <w:rFonts w:ascii="Segoe UI" w:eastAsia="Times New Roman" w:hAnsi="Segoe UI" w:cs="Segoe UI"/>
+          <w:b/>
+          <w:color w:val="08090A"/>
+          <w:sz w:val="24"/>
+          <w:szCs w:val="24"/>
+        </w:rPr>
+      </w:pPr>
+    </w:p>
+    <w:p>
+      <w:pPr>
+        <w:spacing w:before="72" w:after="120" w:line="274" w:lineRule="atLeast"/>
+        <w:outlineLvl w:val="1"/>
+        <w:rPr>
+          <w:rFonts w:ascii="Segoe UI" w:eastAsia="Times New Roman" w:hAnsi="Segoe UI" w:cs="Segoe UI"/>
+          <w:b/>
+          <w:color w:val="08090A"/>
+          <w:sz w:val="24"/>
+          <w:szCs w:val="24"/>
+        </w:rPr>
+      </w:pPr>
+    </w:p>
+    <w:p>
+      <w:pPr>
+        <w:pStyle w:val="ListParagraph"/>
+        <w:rPr>
+          <w:b/>
+          <w:sz w:val="24"/>
+          <w:szCs w:val="24"/>
+        </w:rPr>
+      </w:pPr>
+      <w:proofErr w:type="spellStart"/>
+      <w:r>
+        <w:rPr>
+          <w:b/>
+          <w:sz w:val="24"/>
+          <w:szCs w:val="24"/>
+        </w:rPr>
+        <w:t>WorkFlow</w:t>
+      </w:r>
+      <w:proofErr w:type="spellEnd"/>
+      <w:r>
+        <w:rPr>
+          <w:b/>
+          <w:sz w:val="24"/>
+          <w:szCs w:val="24"/>
+        </w:rPr>
+        <w:t>:</w:t>
+      </w:r>
+    </w:p>
+    <w:p>
+      <w:pPr>
+        <w:pStyle w:val="ListParagraph"/>
+        <w:rPr>
+          <w:b/>
+          <w:sz w:val="24"/>
+          <w:szCs w:val="24"/>
+        </w:rPr>
+      </w:pPr>
+    </w:p>
+    <w:p>
+      <w:pPr>
+        <w:pStyle w:val="ListParagraph"/>
+        <w:rPr>
+          <w:sz w:val="24"/>
+          <w:szCs w:val="24"/>
+        </w:rPr>
+      </w:pPr>
+      <w:r>
+        <w:rPr>
+          <w:sz w:val="24"/>
+          <w:szCs w:val="24"/>
+        </w:rPr>
+        <w:t xml:space="preserve">You stamp a strategy in your code as </w:t>
+      </w:r>
+      <w:proofErr w:type="spellStart"/>
+      <w:r>
+        <w:rPr>
+          <w:sz w:val="24"/>
+          <w:szCs w:val="24"/>
+        </w:rPr>
+        <w:t>async</w:t>
+      </w:r>
+      <w:proofErr w:type="spellEnd"/>
+      <w:r>
+        <w:rPr>
+          <w:sz w:val="24"/>
+          <w:szCs w:val="24"/>
+        </w:rPr>
+        <w:t xml:space="preserve">, in this </w:t>
+      </w:r>
+      <w:proofErr w:type="spellStart"/>
+      <w:r>
+        <w:rPr>
+          <w:sz w:val="24"/>
+          <w:szCs w:val="24"/>
+        </w:rPr>
+        <w:t>async</w:t>
+      </w:r>
+      <w:proofErr w:type="spellEnd"/>
+      <w:r>
+        <w:rPr>
+          <w:sz w:val="24"/>
+          <w:szCs w:val="24"/>
+        </w:rPr>
+        <w:t xml:space="preserve"> strategy you'll now use your </w:t>
+      </w:r>
+      <w:proofErr w:type="spellStart"/>
+      <w:r>
+        <w:rPr>
+          <w:sz w:val="24"/>
+          <w:szCs w:val="24"/>
+        </w:rPr>
+        <w:t>async</w:t>
+      </w:r>
+      <w:proofErr w:type="spellEnd"/>
+      <w:r>
+        <w:rPr>
+          <w:sz w:val="24"/>
+          <w:szCs w:val="24"/>
+        </w:rPr>
+        <w:t xml:space="preserve"> sorts. You'll be able either hold up for them to finish ("fetch information from GitHub...") otherwise you "begin" them, proceed along with your stream and afterward </w:t>
+      </w:r>
       <w:bookmarkStart w:id="0" w:name="_GoBack"/>
       <w:bookmarkEnd w:id="0"/>
-    </w:p>
+      <w:r>
+        <w:rPr>
+          <w:sz w:val="24"/>
+          <w:szCs w:val="24"/>
+        </w:rPr>
+        <w:t xml:space="preserve">on check on the off chance that they wrapped up and utilize the esteem from them. Once done composing the code, you would like a runtime which can take this </w:t>
+      </w:r>
+      <w:proofErr w:type="spellStart"/>
+      <w:r>
+        <w:rPr>
+          <w:sz w:val="24"/>
+          <w:szCs w:val="24"/>
+        </w:rPr>
+        <w:t>async</w:t>
+      </w:r>
+      <w:proofErr w:type="spellEnd"/>
+      <w:r>
+        <w:rPr>
+          <w:sz w:val="24"/>
+          <w:szCs w:val="24"/>
+        </w:rPr>
+        <w:t xml:space="preserve"> portion of your code and actually run it. The runtime needs too to require forms from the line and hand it over to the operating system, since there is where the real work happens.</w:t>
+      </w:r>
+    </w:p>
+    <w:p>
+      <w:pPr>
+        <w:pStyle w:val="ListParagraph"/>
+        <w:rPr>
+          <w:sz w:val="24"/>
+          <w:szCs w:val="24"/>
+        </w:rPr>
+      </w:pPr>
+    </w:p>
+    <w:p>
+      <w:pPr>
+        <w:pStyle w:val="ListParagraph"/>
+        <w:rPr>
+          <w:sz w:val="24"/>
+          <w:szCs w:val="24"/>
+        </w:rPr>
+      </w:pPr>
+      <w:r>
+        <w:rPr>
+          <w:sz w:val="24"/>
+          <w:szCs w:val="24"/>
+        </w:rPr>
+        <w:t xml:space="preserve">After the operating system is done with the handling, it'll inform the runtime, which in return will set the state interior the </w:t>
+      </w:r>
+      <w:proofErr w:type="spellStart"/>
+      <w:r>
+        <w:rPr>
+          <w:sz w:val="24"/>
+          <w:szCs w:val="24"/>
+        </w:rPr>
+        <w:t>async</w:t>
+      </w:r>
+      <w:proofErr w:type="spellEnd"/>
+      <w:r>
+        <w:rPr>
+          <w:sz w:val="24"/>
+          <w:szCs w:val="24"/>
+        </w:rPr>
+        <w:t xml:space="preserve"> sort and hand it back to the program workflow.</w:t>
+      </w:r>
+    </w:p>
+    <w:p/>
     <w:p/>
     <w:p/>
     <w:sectPr>

</xml_diff>